<commit_message>
Updated: * Project Proposal with UML Diagram for system design
</commit_message>
<xml_diff>
--- a/Project Proposal.docx
+++ b/Project Proposal.docx
@@ -274,8 +274,6 @@
         </w:rPr>
         <w:t xml:space="preserve"> efficient.</w:t>
       </w:r>
-      <w:bookmarkStart w:id="0" w:name="_GoBack"/>
-      <w:bookmarkEnd w:id="0"/>
     </w:p>
     <w:p>
       <w:pPr>
@@ -907,8 +905,116 @@
           <w:sz w:val="24"/>
           <w:szCs w:val="24"/>
         </w:rPr>
-        <w:t>, Be able to print schedule for individual professor.</w:t>
-      </w:r>
+        <w:t xml:space="preserve">, </w:t>
+      </w:r>
+      <w:proofErr w:type="gramStart"/>
+      <w:r>
+        <w:rPr>
+          <w:sz w:val="24"/>
+          <w:szCs w:val="24"/>
+        </w:rPr>
+        <w:t>Be</w:t>
+      </w:r>
+      <w:proofErr w:type="gramEnd"/>
+      <w:r>
+        <w:rPr>
+          <w:sz w:val="24"/>
+          <w:szCs w:val="24"/>
+        </w:rPr>
+        <w:t xml:space="preserve"> able to print schedule for individual professor.</w:t>
+      </w:r>
+    </w:p>
+    <w:p>
+      <w:pPr>
+        <w:spacing w:after="0" w:line="240" w:lineRule="auto"/>
+        <w:rPr>
+          <w:sz w:val="24"/>
+          <w:szCs w:val="24"/>
+        </w:rPr>
+      </w:pPr>
+    </w:p>
+    <w:p>
+      <w:pPr>
+        <w:spacing w:after="0" w:line="240" w:lineRule="auto"/>
+        <w:rPr>
+          <w:sz w:val="24"/>
+          <w:szCs w:val="24"/>
+        </w:rPr>
+      </w:pPr>
+      <w:r>
+        <w:rPr>
+          <w:sz w:val="24"/>
+          <w:szCs w:val="24"/>
+        </w:rPr>
+        <w:t>System Design</w:t>
+      </w:r>
+    </w:p>
+    <w:p>
+      <w:pPr>
+        <w:spacing w:after="0" w:line="240" w:lineRule="auto"/>
+        <w:rPr>
+          <w:sz w:val="24"/>
+          <w:szCs w:val="24"/>
+        </w:rPr>
+      </w:pPr>
+      <w:r>
+        <w:rPr>
+          <w:noProof/>
+        </w:rPr>
+        <w:drawing>
+          <wp:inline distT="0" distB="0" distL="0" distR="0" wp14:anchorId="5A173E34" wp14:editId="67004C9D">
+            <wp:extent cx="5943600" cy="2962275"/>
+            <wp:effectExtent l="0" t="0" r="0" b="9525"/>
+            <wp:docPr id="1" name="Picture 1"/>
+            <wp:cNvGraphicFramePr>
+              <a:graphicFrameLocks xmlns:a="http://schemas.openxmlformats.org/drawingml/2006/main" noChangeAspect="1"/>
+            </wp:cNvGraphicFramePr>
+            <a:graphic xmlns:a="http://schemas.openxmlformats.org/drawingml/2006/main">
+              <a:graphicData uri="http://schemas.openxmlformats.org/drawingml/2006/picture">
+                <pic:pic xmlns:pic="http://schemas.openxmlformats.org/drawingml/2006/picture">
+                  <pic:nvPicPr>
+                    <pic:cNvPr id="1" name=""/>
+                    <pic:cNvPicPr/>
+                  </pic:nvPicPr>
+                  <pic:blipFill>
+                    <a:blip r:embed="rId5"/>
+                    <a:stretch>
+                      <a:fillRect/>
+                    </a:stretch>
+                  </pic:blipFill>
+                  <pic:spPr>
+                    <a:xfrm>
+                      <a:off x="0" y="0"/>
+                      <a:ext cx="5943600" cy="2962275"/>
+                    </a:xfrm>
+                    <a:prstGeom prst="rect">
+                      <a:avLst/>
+                    </a:prstGeom>
+                  </pic:spPr>
+                </pic:pic>
+              </a:graphicData>
+            </a:graphic>
+          </wp:inline>
+        </w:drawing>
+      </w:r>
+    </w:p>
+    <w:p>
+      <w:pPr>
+        <w:spacing w:after="0" w:line="240" w:lineRule="auto"/>
+        <w:rPr>
+          <w:sz w:val="24"/>
+          <w:szCs w:val="24"/>
+        </w:rPr>
+      </w:pPr>
+      <w:r>
+        <w:rPr>
+          <w:sz w:val="24"/>
+          <w:szCs w:val="24"/>
+        </w:rPr>
+        <w:t>Diagram updated 2/26/2017 3:49 PM</w:t>
+      </w:r>
+      <w:bookmarkStart w:id="0" w:name="_GoBack"/>
+      <w:bookmarkEnd w:id="0"/>
     </w:p>
     <w:sectPr>
       <w:pgSz w:w="12240" w:h="15840"/>

</xml_diff>